<commit_message>
update number of EDs to 181, and update results
</commit_message>
<xml_diff>
--- a/CostsAverted_WriteUp.docx
+++ b/CostsAverted_WriteUp.docx
@@ -237,25 +237,7 @@
           <w:sz w:val="20"/>
           <w:szCs w:val="20"/>
         </w:rPr>
-        <w:t>We applied the same methodology as described in ‘GP Visits’, using previously published data (</w:t>
-      </w:r>
-      <w:proofErr w:type="spellStart"/>
-      <w:r>
-        <w:rPr>
-          <w:rFonts w:ascii="Calibri" w:hAnsi="Calibri"/>
-          <w:sz w:val="20"/>
-          <w:szCs w:val="20"/>
-        </w:rPr>
-        <w:t>Aitchison</w:t>
-      </w:r>
-      <w:proofErr w:type="spellEnd"/>
-      <w:r>
-        <w:rPr>
-          <w:rFonts w:ascii="Calibri" w:hAnsi="Calibri"/>
-          <w:sz w:val="20"/>
-          <w:szCs w:val="20"/>
-        </w:rPr>
-        <w:t xml:space="preserve"> et al. CID 2015) to calculate a distribution for the total hospital visits averted for the rotavirus year 2013/14.</w:t>
+        <w:t>We applied the same methodology as described in ‘GP Visits’, using previously published data (Aitchison et al. CID 2015) to calculate a distribution for the total hospital visits averted for the rotavirus year 2013/14.</w:t>
       </w:r>
     </w:p>
     <w:p>
@@ -293,23 +275,13 @@
         </w:rPr>
         <w:t>&lt;</w:t>
       </w:r>
-      <w:proofErr w:type="spellStart"/>
-      <w:r>
-        <w:rPr>
-          <w:rFonts w:ascii="Calibri" w:hAnsi="Calibri"/>
-          <w:sz w:val="20"/>
-          <w:szCs w:val="20"/>
-        </w:rPr>
-        <w:t>Jemma</w:t>
-      </w:r>
-      <w:proofErr w:type="spellEnd"/>
-      <w:r>
-        <w:rPr>
-          <w:rFonts w:ascii="Calibri" w:hAnsi="Calibri"/>
-          <w:sz w:val="20"/>
-          <w:szCs w:val="20"/>
-        </w:rPr>
-        <w:t xml:space="preserve"> is probably best placed to fill this in</w:t>
+      <w:r>
+        <w:rPr>
+          <w:rFonts w:ascii="Calibri" w:hAnsi="Calibri"/>
+          <w:sz w:val="20"/>
+          <w:szCs w:val="20"/>
+        </w:rPr>
+        <w:t>Jemma is probably best placed to fill this in</w:t>
       </w:r>
       <w:r>
         <w:rPr>
@@ -747,43 +719,7 @@
           <w:sz w:val="20"/>
           <w:szCs w:val="20"/>
         </w:rPr>
-        <w:t xml:space="preserve">: We calculated the modal cost of a hospital visit for </w:t>
-      </w:r>
-      <w:proofErr w:type="spellStart"/>
-      <w:r>
-        <w:rPr>
-          <w:rFonts w:ascii="Calibri" w:hAnsi="Calibri"/>
-          <w:sz w:val="20"/>
-          <w:szCs w:val="20"/>
-        </w:rPr>
-        <w:t>paediatric</w:t>
-      </w:r>
-      <w:proofErr w:type="spellEnd"/>
-      <w:r>
-        <w:rPr>
-          <w:rFonts w:ascii="Calibri" w:hAnsi="Calibri"/>
-          <w:sz w:val="20"/>
-          <w:szCs w:val="20"/>
-        </w:rPr>
-        <w:t xml:space="preserve"> cases (&lt;15 years) using a weighted average using national 2013–4 unit costs for elective, non-elective, non-elective short stay, and day-use hospital costs for </w:t>
-      </w:r>
-      <w:proofErr w:type="spellStart"/>
-      <w:r>
-        <w:rPr>
-          <w:rFonts w:ascii="Calibri" w:hAnsi="Calibri"/>
-          <w:sz w:val="20"/>
-          <w:szCs w:val="20"/>
-        </w:rPr>
-        <w:t>paediatric</w:t>
-      </w:r>
-      <w:proofErr w:type="spellEnd"/>
-      <w:r>
-        <w:rPr>
-          <w:rFonts w:ascii="Calibri" w:hAnsi="Calibri"/>
-          <w:sz w:val="20"/>
-          <w:szCs w:val="20"/>
-        </w:rPr>
-        <w:t xml:space="preserve"> infectious or non-infectious gastroenteritis (c</w:t>
+        <w:t>: We calculated the modal cost of a hospital visit for paediatric cases (&lt;15 years) using a weighted average using national 2013–4 unit costs for elective, non-elective, non-elective short stay, and day-use hospital costs for paediatric infectious or non-infectious gastroenteritis (c</w:t>
       </w:r>
       <w:r>
         <w:rPr>
@@ -799,25 +735,7 @@
           <w:sz w:val="20"/>
           <w:szCs w:val="20"/>
         </w:rPr>
-        <w:t>, with weights given by the admissions for each combination of code and type of admission. For non-</w:t>
-      </w:r>
-      <w:proofErr w:type="spellStart"/>
-      <w:r>
-        <w:rPr>
-          <w:rFonts w:ascii="Calibri" w:hAnsi="Calibri"/>
-          <w:sz w:val="20"/>
-          <w:szCs w:val="20"/>
-        </w:rPr>
-        <w:t>paediatric</w:t>
-      </w:r>
-      <w:proofErr w:type="spellEnd"/>
-      <w:r>
-        <w:rPr>
-          <w:rFonts w:ascii="Calibri" w:hAnsi="Calibri"/>
-          <w:sz w:val="20"/>
-          <w:szCs w:val="20"/>
-        </w:rPr>
-        <w:t xml:space="preserve"> cases (15 years or older) we used the same weighted average method using national average unit costs for </w:t>
+        <w:t xml:space="preserve">, with weights given by the admissions for each combination of code and type of admission. For non-paediatric cases (15 years or older) we used the same weighted average method using national average unit costs for </w:t>
       </w:r>
       <w:r>
         <w:rPr>
@@ -857,43 +775,15 @@
           <w:sz w:val="20"/>
           <w:szCs w:val="20"/>
         </w:rPr>
-        <w:t>codes FZ36K</w:t>
-      </w:r>
-      <w:proofErr w:type="gramStart"/>
-      <w:r>
-        <w:rPr>
-          <w:rFonts w:ascii="Calibri" w:hAnsi="Calibri"/>
-          <w:sz w:val="20"/>
-          <w:szCs w:val="20"/>
-        </w:rPr>
-        <w:t>,L,P,Q</w:t>
-      </w:r>
-      <w:proofErr w:type="gramEnd"/>
-      <w:r>
-        <w:rPr>
-          <w:rFonts w:ascii="Calibri" w:hAnsi="Calibri"/>
-          <w:sz w:val="20"/>
-          <w:szCs w:val="20"/>
-        </w:rPr>
-        <w:t>). Similarly, lower and upper bounds on costs were calculated using a weighted average of the lower quartile and upper quartiles for unit costs respectively. (</w:t>
-      </w:r>
-      <w:proofErr w:type="gramStart"/>
-      <w:r>
-        <w:rPr>
-          <w:rFonts w:ascii="Calibri" w:hAnsi="Calibri"/>
-          <w:sz w:val="20"/>
-          <w:szCs w:val="20"/>
-        </w:rPr>
-        <w:t>ref</w:t>
-      </w:r>
-      <w:proofErr w:type="gramEnd"/>
-      <w:r>
-        <w:rPr>
-          <w:rFonts w:ascii="Calibri" w:hAnsi="Calibri"/>
-          <w:sz w:val="20"/>
-          <w:szCs w:val="20"/>
-        </w:rPr>
-        <w:t xml:space="preserve">: </w:t>
+        <w:t>codes FZ36K,L,P,Q</w:t>
+      </w:r>
+      <w:r>
+        <w:rPr>
+          <w:rFonts w:ascii="Calibri" w:hAnsi="Calibri"/>
+          <w:sz w:val="20"/>
+          <w:szCs w:val="20"/>
+        </w:rPr>
+        <w:t xml:space="preserve">). Similarly, lower and upper bounds on costs were calculated using a weighted average of the lower quartile and upper quartiles for unit costs respectively. (ref: </w:t>
       </w:r>
       <w:r>
         <w:rPr>
@@ -909,25 +799,7 @@
           <w:sz w:val="20"/>
           <w:szCs w:val="20"/>
         </w:rPr>
-        <w:t>eference Costs) These methods provided a Triangular distribution of hospital costs as such: non-</w:t>
-      </w:r>
-      <w:proofErr w:type="spellStart"/>
-      <w:r>
-        <w:rPr>
-          <w:rFonts w:ascii="Calibri" w:hAnsi="Calibri"/>
-          <w:sz w:val="20"/>
-          <w:szCs w:val="20"/>
-        </w:rPr>
-        <w:t>paediatric</w:t>
-      </w:r>
-      <w:proofErr w:type="spellEnd"/>
-      <w:r>
-        <w:rPr>
-          <w:rFonts w:ascii="Calibri" w:hAnsi="Calibri"/>
-          <w:sz w:val="20"/>
-          <w:szCs w:val="20"/>
-        </w:rPr>
-        <w:t xml:space="preserve"> hospital visit cost: </w:t>
+        <w:t xml:space="preserve">eference Costs) These methods provided a Triangular distribution of hospital costs as such: non-paediatric hospital visit cost: </w:t>
       </w:r>
       <w:r>
         <w:rPr>
@@ -981,41 +853,13 @@
         </w:rPr>
         <w:t>493.35</w:t>
       </w:r>
-      <w:proofErr w:type="gramStart"/>
       <w:r>
         <w:rPr>
           <w:rFonts w:ascii="Calibri" w:hAnsi="Calibri" w:cs="Times New Roman"/>
           <w:sz w:val="20"/>
           <w:szCs w:val="20"/>
         </w:rPr>
-        <w:t>;</w:t>
-      </w:r>
-      <w:proofErr w:type="gramEnd"/>
-      <w:r>
-        <w:rPr>
-          <w:rFonts w:ascii="Calibri" w:hAnsi="Calibri" w:cs="Times New Roman"/>
-          <w:sz w:val="20"/>
-          <w:szCs w:val="20"/>
-        </w:rPr>
-        <w:t xml:space="preserve"> </w:t>
-      </w:r>
-      <w:proofErr w:type="spellStart"/>
-      <w:r>
-        <w:rPr>
-          <w:rFonts w:ascii="Calibri" w:hAnsi="Calibri" w:cs="Times New Roman"/>
-          <w:sz w:val="20"/>
-          <w:szCs w:val="20"/>
-        </w:rPr>
-        <w:t>paediatric</w:t>
-      </w:r>
-      <w:proofErr w:type="spellEnd"/>
-      <w:r>
-        <w:rPr>
-          <w:rFonts w:ascii="Calibri" w:hAnsi="Calibri" w:cs="Times New Roman"/>
-          <w:sz w:val="20"/>
-          <w:szCs w:val="20"/>
-        </w:rPr>
-        <w:t xml:space="preserve"> hospital visit cost: </w:t>
+        <w:t xml:space="preserve">; paediatric hospital visit cost: </w:t>
       </w:r>
       <w:r>
         <w:rPr>
@@ -1122,27 +966,7 @@
           <w:sz w:val="20"/>
           <w:szCs w:val="20"/>
         </w:rPr>
-        <w:t>hospital or non-</w:t>
-      </w:r>
-      <w:proofErr w:type="spellStart"/>
-      <w:r>
-        <w:rPr>
-          <w:rFonts w:ascii="Calibri" w:hAnsi="Calibri" w:cs="Courier"/>
-          <w:color w:val="000000"/>
-          <w:sz w:val="20"/>
-          <w:szCs w:val="20"/>
-        </w:rPr>
-        <w:t>paediatric</w:t>
-      </w:r>
-      <w:proofErr w:type="spellEnd"/>
-      <w:r>
-        <w:rPr>
-          <w:rFonts w:ascii="Calibri" w:hAnsi="Calibri" w:cs="Courier"/>
-          <w:color w:val="000000"/>
-          <w:sz w:val="20"/>
-          <w:szCs w:val="20"/>
-        </w:rPr>
-        <w:t xml:space="preserve"> hospital stays that were elective or non-elective that were not short-stay,</w:t>
+        <w:t>hospital or non-paediatric hospital stays that were elective or non-elective that were not short-stay,</w:t>
       </w:r>
       <w:r>
         <w:rPr>
@@ -1758,37 +1582,33 @@
           </w:tcPr>
           <w:p>
             <w:pPr>
-              <w:jc w:val="both"/>
-              <w:rPr>
-                <w:rFonts w:ascii="Cambria" w:hAnsi="Cambria"/>
-                <w:sz w:val="16"/>
-                <w:szCs w:val="16"/>
-              </w:rPr>
-            </w:pPr>
-            <w:r>
-              <w:rPr>
-                <w:rFonts w:ascii="Cambria" w:hAnsi="Cambria"/>
-                <w:sz w:val="16"/>
-                <w:szCs w:val="16"/>
-              </w:rPr>
-              <w:t>3036</w:t>
-            </w:r>
-          </w:p>
-          <w:p>
-            <w:pPr>
-              <w:rPr>
-                <w:rFonts w:ascii="Cambria" w:hAnsi="Cambria"/>
-                <w:sz w:val="16"/>
-                <w:szCs w:val="16"/>
-              </w:rPr>
-            </w:pPr>
-            <w:r>
-              <w:rPr>
-                <w:rFonts w:ascii="Cambria" w:hAnsi="Cambria"/>
-                <w:sz w:val="16"/>
-                <w:szCs w:val="16"/>
-              </w:rPr>
-              <w:t>(2177,3894)</w:t>
+              <w:rPr>
+                <w:sz w:val="16"/>
+                <w:szCs w:val="16"/>
+              </w:rPr>
+            </w:pPr>
+            <w:r>
+              <w:rPr>
+                <w:sz w:val="16"/>
+                <w:szCs w:val="16"/>
+              </w:rPr>
+              <w:t>4579</w:t>
+            </w:r>
+          </w:p>
+          <w:p>
+            <w:pPr>
+              <w:rPr>
+                <w:rFonts w:ascii="Cambria" w:hAnsi="Cambria"/>
+                <w:sz w:val="16"/>
+                <w:szCs w:val="16"/>
+              </w:rPr>
+            </w:pPr>
+            <w:r>
+              <w:rPr>
+                <w:sz w:val="16"/>
+                <w:szCs w:val="16"/>
+              </w:rPr>
+              <w:t>(3284,5873)</w:t>
             </w:r>
           </w:p>
         </w:tc>
@@ -1926,23 +1746,30 @@
                 <w:sz w:val="16"/>
                 <w:szCs w:val="16"/>
               </w:rPr>
-              <w:t>0.366</w:t>
-            </w:r>
-          </w:p>
-          <w:p>
-            <w:pPr>
-              <w:rPr>
-                <w:rFonts w:ascii="Cambria" w:hAnsi="Cambria"/>
-                <w:sz w:val="16"/>
-                <w:szCs w:val="16"/>
-              </w:rPr>
-            </w:pPr>
-            <w:r>
-              <w:rPr>
-                <w:sz w:val="16"/>
-                <w:szCs w:val="16"/>
-              </w:rPr>
-              <w:t>(0.250,0.504)</w:t>
+              <w:t>0.552</w:t>
+            </w:r>
+          </w:p>
+          <w:p>
+            <w:pPr>
+              <w:rPr>
+                <w:rFonts w:ascii="Cambria" w:hAnsi="Cambria"/>
+                <w:sz w:val="16"/>
+                <w:szCs w:val="16"/>
+              </w:rPr>
+            </w:pPr>
+            <w:r>
+              <w:rPr>
+                <w:sz w:val="16"/>
+                <w:szCs w:val="16"/>
+              </w:rPr>
+              <w:t>(0.377,0.760</w:t>
+            </w:r>
+            <w:r>
+              <w:rPr>
+                <w:sz w:val="16"/>
+                <w:szCs w:val="16"/>
+              </w:rPr>
+              <w:t>)</w:t>
             </w:r>
           </w:p>
         </w:tc>
@@ -2066,35 +1893,32 @@
           <w:p>
             <w:pPr>
               <w:rPr>
-                <w:rFonts w:ascii="Cambria" w:hAnsi="Cambria"/>
-                <w:sz w:val="16"/>
-                <w:szCs w:val="16"/>
-              </w:rPr>
-            </w:pPr>
-            <w:r>
-              <w:rPr>
-                <w:rFonts w:ascii="Cambria" w:hAnsi="Cambria"/>
-                <w:sz w:val="16"/>
-                <w:szCs w:val="16"/>
-              </w:rPr>
-              <w:t>3750</w:t>
-            </w:r>
-          </w:p>
-          <w:p>
-            <w:pPr>
-              <w:rPr>
-                <w:rFonts w:ascii="Cambria" w:hAnsi="Cambria"/>
-                <w:sz w:val="16"/>
-                <w:szCs w:val="16"/>
-              </w:rPr>
-            </w:pPr>
-            <w:r>
-              <w:rPr>
-                <w:rFonts w:ascii="Cambria" w:hAnsi="Cambria"/>
-                <w:sz w:val="16"/>
-                <w:szCs w:val="16"/>
-              </w:rPr>
-              <w:t>(1935,5567)</w:t>
+                <w:sz w:val="16"/>
+                <w:szCs w:val="16"/>
+              </w:rPr>
+            </w:pPr>
+            <w:r>
+              <w:rPr>
+                <w:sz w:val="16"/>
+                <w:szCs w:val="16"/>
+              </w:rPr>
+              <w:t>5657</w:t>
+            </w:r>
+          </w:p>
+          <w:p>
+            <w:pPr>
+              <w:rPr>
+                <w:rFonts w:ascii="Cambria" w:hAnsi="Cambria"/>
+                <w:sz w:val="16"/>
+                <w:szCs w:val="16"/>
+              </w:rPr>
+            </w:pPr>
+            <w:r>
+              <w:rPr>
+                <w:sz w:val="16"/>
+                <w:szCs w:val="16"/>
+              </w:rPr>
+              <w:t>(2919,8397)</w:t>
             </w:r>
           </w:p>
         </w:tc>
@@ -2218,23 +2042,44 @@
                 <w:sz w:val="16"/>
                 <w:szCs w:val="16"/>
               </w:rPr>
-              <w:t>0.452</w:t>
-            </w:r>
-          </w:p>
-          <w:p>
-            <w:pPr>
-              <w:rPr>
-                <w:rFonts w:ascii="Cambria" w:hAnsi="Cambria"/>
-                <w:sz w:val="16"/>
-                <w:szCs w:val="16"/>
-              </w:rPr>
-            </w:pPr>
-            <w:r>
-              <w:rPr>
-                <w:sz w:val="16"/>
-                <w:szCs w:val="16"/>
-              </w:rPr>
-              <w:t>(0.228,0.708)</w:t>
+              <w:t>0.681</w:t>
+            </w:r>
+          </w:p>
+          <w:p>
+            <w:pPr>
+              <w:rPr>
+                <w:rFonts w:ascii="Cambria" w:hAnsi="Cambria"/>
+                <w:sz w:val="16"/>
+                <w:szCs w:val="16"/>
+              </w:rPr>
+            </w:pPr>
+            <w:r>
+              <w:rPr>
+                <w:sz w:val="16"/>
+                <w:szCs w:val="16"/>
+              </w:rPr>
+              <w:t>(0.344,1</w:t>
+            </w:r>
+            <w:r>
+              <w:rPr>
+                <w:sz w:val="16"/>
+                <w:szCs w:val="16"/>
+              </w:rPr>
+              <w:t>.</w:t>
+            </w:r>
+            <w:r>
+              <w:rPr>
+                <w:sz w:val="16"/>
+                <w:szCs w:val="16"/>
+              </w:rPr>
+              <w:t>069</w:t>
+            </w:r>
+            <w:r>
+              <w:rPr>
+                <w:sz w:val="16"/>
+                <w:szCs w:val="16"/>
+              </w:rPr>
+              <w:t>)</w:t>
             </w:r>
           </w:p>
         </w:tc>
@@ -3110,35 +2955,32 @@
           <w:p>
             <w:pPr>
               <w:rPr>
-                <w:rFonts w:ascii="Cambria" w:hAnsi="Cambria"/>
-                <w:sz w:val="16"/>
-                <w:szCs w:val="16"/>
-              </w:rPr>
-            </w:pPr>
-            <w:r>
-              <w:rPr>
-                <w:rFonts w:ascii="Cambria" w:hAnsi="Cambria"/>
-                <w:sz w:val="16"/>
-                <w:szCs w:val="16"/>
-              </w:rPr>
-              <w:t>6786</w:t>
-            </w:r>
-          </w:p>
-          <w:p>
-            <w:pPr>
-              <w:rPr>
-                <w:rFonts w:ascii="Cambria" w:hAnsi="Cambria"/>
-                <w:sz w:val="16"/>
-                <w:szCs w:val="16"/>
-              </w:rPr>
-            </w:pPr>
-            <w:r>
-              <w:rPr>
-                <w:rFonts w:ascii="Cambria" w:hAnsi="Cambria"/>
-                <w:sz w:val="16"/>
-                <w:szCs w:val="16"/>
-              </w:rPr>
-              <w:t>(4778,8796)</w:t>
+                <w:sz w:val="16"/>
+                <w:szCs w:val="16"/>
+              </w:rPr>
+            </w:pPr>
+            <w:r>
+              <w:rPr>
+                <w:sz w:val="16"/>
+                <w:szCs w:val="16"/>
+              </w:rPr>
+              <w:t>10236</w:t>
+            </w:r>
+          </w:p>
+          <w:p>
+            <w:pPr>
+              <w:rPr>
+                <w:rFonts w:ascii="Cambria" w:hAnsi="Cambria"/>
+                <w:sz w:val="16"/>
+                <w:szCs w:val="16"/>
+              </w:rPr>
+            </w:pPr>
+            <w:r>
+              <w:rPr>
+                <w:sz w:val="16"/>
+                <w:szCs w:val="16"/>
+              </w:rPr>
+              <w:t>(7206,13267)</w:t>
             </w:r>
           </w:p>
         </w:tc>
@@ -3252,23 +3094,58 @@
                 <w:sz w:val="16"/>
                 <w:szCs w:val="16"/>
               </w:rPr>
-              <w:t>0.818</w:t>
-            </w:r>
-          </w:p>
-          <w:p>
-            <w:pPr>
-              <w:rPr>
-                <w:rFonts w:ascii="Cambria" w:hAnsi="Cambria"/>
-                <w:sz w:val="16"/>
-                <w:szCs w:val="16"/>
-              </w:rPr>
-            </w:pPr>
-            <w:r>
-              <w:rPr>
-                <w:sz w:val="16"/>
-                <w:szCs w:val="16"/>
-              </w:rPr>
-              <w:t>(0.550,1.137)</w:t>
+              <w:t>1</w:t>
+            </w:r>
+            <w:r>
+              <w:rPr>
+                <w:sz w:val="16"/>
+                <w:szCs w:val="16"/>
+              </w:rPr>
+              <w:t>.</w:t>
+            </w:r>
+            <w:r>
+              <w:rPr>
+                <w:sz w:val="16"/>
+                <w:szCs w:val="16"/>
+              </w:rPr>
+              <w:t>234</w:t>
+            </w:r>
+          </w:p>
+          <w:p>
+            <w:pPr>
+              <w:rPr>
+                <w:rFonts w:ascii="Cambria" w:hAnsi="Cambria"/>
+                <w:sz w:val="16"/>
+                <w:szCs w:val="16"/>
+              </w:rPr>
+            </w:pPr>
+            <w:r>
+              <w:rPr>
+                <w:sz w:val="16"/>
+                <w:szCs w:val="16"/>
+              </w:rPr>
+              <w:t>(0.830</w:t>
+            </w:r>
+            <w:r>
+              <w:rPr>
+                <w:sz w:val="16"/>
+                <w:szCs w:val="16"/>
+              </w:rPr>
+              <w:t>,1.</w:t>
+            </w:r>
+            <w:r>
+              <w:rPr>
+                <w:sz w:val="16"/>
+                <w:szCs w:val="16"/>
+              </w:rPr>
+              <w:t>715</w:t>
+            </w:r>
+            <w:r>
+              <w:rPr>
+                <w:sz w:val="16"/>
+                <w:szCs w:val="16"/>
+              </w:rPr>
+              <w:t>)</w:t>
             </w:r>
           </w:p>
         </w:tc>
@@ -3308,18 +3185,16 @@
             <w:pPr>
               <w:jc w:val="center"/>
               <w:rPr>
-                <w:rFonts w:ascii="Cambria" w:hAnsi="Cambria"/>
-                <w:sz w:val="18"/>
-                <w:szCs w:val="18"/>
-              </w:rPr>
-            </w:pPr>
-            <w:r>
-              <w:rPr>
-                <w:rFonts w:ascii="Cambria" w:hAnsi="Cambria"/>
-                <w:sz w:val="18"/>
-                <w:szCs w:val="18"/>
-              </w:rPr>
-              <w:t>66152</w:t>
+                <w:sz w:val="20"/>
+                <w:szCs w:val="20"/>
+              </w:rPr>
+            </w:pPr>
+            <w:r>
+              <w:rPr>
+                <w:sz w:val="20"/>
+                <w:szCs w:val="20"/>
+              </w:rPr>
+              <w:t>69606</w:t>
             </w:r>
           </w:p>
           <w:p>
@@ -3327,17 +3202,16 @@
               <w:jc w:val="center"/>
               <w:rPr>
                 <w:rFonts w:ascii="Cambria" w:hAnsi="Cambria"/>
-                <w:sz w:val="18"/>
-                <w:szCs w:val="18"/>
-              </w:rPr>
-            </w:pPr>
-            <w:r>
-              <w:rPr>
-                <w:rFonts w:ascii="Cambria" w:hAnsi="Cambria"/>
-                <w:sz w:val="18"/>
-                <w:szCs w:val="18"/>
-              </w:rPr>
-              <w:t>(47522,86257)</w:t>
+                <w:sz w:val="20"/>
+                <w:szCs w:val="20"/>
+              </w:rPr>
+            </w:pPr>
+            <w:r>
+              <w:rPr>
+                <w:sz w:val="20"/>
+                <w:szCs w:val="20"/>
+              </w:rPr>
+              <w:t>(50824,89834)</w:t>
             </w:r>
           </w:p>
         </w:tc>
@@ -3350,16 +3224,37 @@
             <w:pPr>
               <w:jc w:val="center"/>
               <w:rPr>
-                <w:sz w:val="16"/>
-                <w:szCs w:val="16"/>
-              </w:rPr>
-            </w:pPr>
-            <w:r>
-              <w:rPr>
-                <w:sz w:val="16"/>
-                <w:szCs w:val="16"/>
-              </w:rPr>
-              <w:t>11.582</w:t>
+                <w:sz w:val="20"/>
+                <w:szCs w:val="20"/>
+              </w:rPr>
+            </w:pPr>
+            <w:r>
+              <w:rPr>
+                <w:sz w:val="20"/>
+                <w:szCs w:val="20"/>
+              </w:rPr>
+              <w:t>12</w:t>
+            </w:r>
+            <w:r>
+              <w:rPr>
+                <w:sz w:val="20"/>
+                <w:szCs w:val="20"/>
+              </w:rPr>
+              <w:t>.</w:t>
+            </w:r>
+            <w:r>
+              <w:rPr>
+                <w:sz w:val="20"/>
+                <w:szCs w:val="20"/>
+              </w:rPr>
+              <w:t>00</w:t>
+            </w:r>
+            <w:r>
+              <w:rPr>
+                <w:sz w:val="20"/>
+                <w:szCs w:val="20"/>
+              </w:rPr>
+              <w:t>2</w:t>
             </w:r>
           </w:p>
           <w:p>
@@ -3367,16 +3262,37 @@
               <w:jc w:val="center"/>
               <w:rPr>
                 <w:rFonts w:ascii="Cambria" w:hAnsi="Cambria"/>
-                <w:sz w:val="16"/>
-                <w:szCs w:val="16"/>
-              </w:rPr>
-            </w:pPr>
-            <w:r>
-              <w:rPr>
-                <w:sz w:val="16"/>
-                <w:szCs w:val="16"/>
-              </w:rPr>
-              <w:t>(7.172,17.581)</w:t>
+                <w:sz w:val="20"/>
+                <w:szCs w:val="20"/>
+              </w:rPr>
+            </w:pPr>
+            <w:r>
+              <w:rPr>
+                <w:sz w:val="20"/>
+                <w:szCs w:val="20"/>
+              </w:rPr>
+              <w:t>(7.578,18</w:t>
+            </w:r>
+            <w:r>
+              <w:rPr>
+                <w:sz w:val="20"/>
+                <w:szCs w:val="20"/>
+              </w:rPr>
+              <w:t>.</w:t>
+            </w:r>
+            <w:r>
+              <w:rPr>
+                <w:sz w:val="20"/>
+                <w:szCs w:val="20"/>
+              </w:rPr>
+              <w:t>011</w:t>
+            </w:r>
+            <w:r>
+              <w:rPr>
+                <w:sz w:val="20"/>
+                <w:szCs w:val="20"/>
+              </w:rPr>
+              <w:t>)</w:t>
             </w:r>
           </w:p>
         </w:tc>
@@ -3384,10 +3300,87 @@
     </w:tbl>
     <w:p/>
     <w:p>
-      <w:r>
+      <w:pPr>
+        <w:rPr>
+          <w:sz w:val="16"/>
+          <w:szCs w:val="16"/>
+        </w:rPr>
+      </w:pPr>
+      <w:r>
+        <w:rPr>
+          <w:sz w:val="16"/>
+          <w:szCs w:val="16"/>
+        </w:rPr>
         <w:tab/>
       </w:r>
-      <w:r>
+      <w:bookmarkStart w:id="0" w:name="_GoBack"/>
+      <w:bookmarkEnd w:id="0"/>
+    </w:p>
+    <w:p>
+      <w:pPr>
+        <w:rPr>
+          <w:rFonts w:ascii="Calibri" w:hAnsi="Calibri"/>
+          <w:b/>
+          <w:sz w:val="20"/>
+          <w:szCs w:val="20"/>
+        </w:rPr>
+      </w:pPr>
+      <w:r>
+        <w:rPr>
+          <w:rFonts w:ascii="Calibri" w:hAnsi="Calibri"/>
+          <w:b/>
+          <w:sz w:val="20"/>
+          <w:szCs w:val="20"/>
+        </w:rPr>
+        <w:t>Data sharing</w:t>
+      </w:r>
+    </w:p>
+    <w:p>
+      <w:pPr>
+        <w:rPr>
+          <w:rFonts w:ascii="Calibri" w:hAnsi="Calibri"/>
+          <w:sz w:val="20"/>
+          <w:szCs w:val="20"/>
+        </w:rPr>
+      </w:pPr>
+      <w:r>
+        <w:rPr>
+          <w:rFonts w:ascii="Calibri" w:hAnsi="Calibri"/>
+          <w:sz w:val="20"/>
+          <w:szCs w:val="20"/>
+        </w:rPr>
+        <w:t>All code is available on https://github.com/katiito/rotaenglandcostcalculations</w:t>
+      </w:r>
+      <w:r>
+        <w:rPr>
+          <w:rFonts w:ascii="Calibri" w:hAnsi="Calibri"/>
+          <w:sz w:val="20"/>
+          <w:szCs w:val="20"/>
+        </w:rPr>
+        <w:tab/>
+      </w:r>
+      <w:r>
+        <w:rPr>
+          <w:rFonts w:ascii="Calibri" w:hAnsi="Calibri"/>
+          <w:sz w:val="20"/>
+          <w:szCs w:val="20"/>
+        </w:rPr>
+        <w:tab/>
+      </w:r>
+      <w:r>
+        <w:rPr>
+          <w:rFonts w:ascii="Calibri" w:hAnsi="Calibri" w:cs="Times New Roman"/>
+          <w:sz w:val="20"/>
+          <w:szCs w:val="20"/>
+        </w:rPr>
+        <w:tab/>
+      </w:r>
+      <w:r>
+        <w:rPr>
+          <w:rFonts w:ascii="Calibri" w:hAnsi="Calibri" w:cs="Times New Roman"/>
+          <w:sz w:val="20"/>
+          <w:szCs w:val="20"/>
+        </w:rPr>
         <w:tab/>
       </w:r>
     </w:p>
@@ -3399,19 +3392,10 @@
         <w:adjustRightInd w:val="0"/>
         <w:rPr>
           <w:rFonts w:ascii="Calibri" w:hAnsi="Calibri" w:cs="Times New Roman"/>
-          <w:b/>
-          <w:sz w:val="20"/>
-          <w:szCs w:val="20"/>
-        </w:rPr>
-      </w:pPr>
-      <w:r>
-        <w:rPr>
-          <w:rFonts w:ascii="Calibri" w:hAnsi="Calibri" w:cs="Times New Roman"/>
-          <w:sz w:val="20"/>
-          <w:szCs w:val="20"/>
-        </w:rPr>
-        <w:tab/>
-      </w:r>
+          <w:sz w:val="20"/>
+          <w:szCs w:val="20"/>
+        </w:rPr>
+      </w:pPr>
       <w:r>
         <w:rPr>
           <w:rFonts w:ascii="Calibri" w:hAnsi="Calibri" w:cs="Times New Roman"/>
@@ -3429,6 +3413,7 @@
         <w:adjustRightInd w:val="0"/>
         <w:rPr>
           <w:rFonts w:ascii="Calibri" w:hAnsi="Calibri" w:cs="Times New Roman"/>
+          <w:b/>
           <w:sz w:val="20"/>
           <w:szCs w:val="20"/>
         </w:rPr>
@@ -3436,6 +3421,34 @@
       <w:r>
         <w:rPr>
           <w:rFonts w:ascii="Calibri" w:hAnsi="Calibri" w:cs="Times New Roman"/>
+          <w:b/>
+          <w:sz w:val="20"/>
+          <w:szCs w:val="20"/>
+        </w:rPr>
+        <w:t>Notes</w:t>
+      </w:r>
+      <w:r>
+        <w:rPr>
+          <w:rFonts w:ascii="Calibri" w:hAnsi="Calibri" w:cs="Times New Roman"/>
+          <w:b/>
+          <w:sz w:val="20"/>
+          <w:szCs w:val="20"/>
+        </w:rPr>
+        <w:t xml:space="preserve"> for Discussion</w:t>
+      </w:r>
+      <w:r>
+        <w:rPr>
+          <w:rFonts w:ascii="Calibri" w:hAnsi="Calibri" w:cs="Times New Roman"/>
+          <w:b/>
+          <w:sz w:val="20"/>
+          <w:szCs w:val="20"/>
+        </w:rPr>
+        <w:t>:</w:t>
+      </w:r>
+      <w:r>
+        <w:rPr>
+          <w:rFonts w:ascii="Calibri" w:hAnsi="Calibri" w:cs="Times New Roman"/>
+          <w:b/>
           <w:sz w:val="20"/>
           <w:szCs w:val="20"/>
         </w:rPr>
@@ -3450,7 +3463,6 @@
         <w:adjustRightInd w:val="0"/>
         <w:rPr>
           <w:rFonts w:ascii="Calibri" w:hAnsi="Calibri" w:cs="Times New Roman"/>
-          <w:b/>
           <w:sz w:val="20"/>
           <w:szCs w:val="20"/>
         </w:rPr>
@@ -3458,38 +3470,26 @@
       <w:r>
         <w:rPr>
           <w:rFonts w:ascii="Calibri" w:hAnsi="Calibri" w:cs="Times New Roman"/>
-          <w:b/>
-          <w:sz w:val="20"/>
-          <w:szCs w:val="20"/>
-        </w:rPr>
-        <w:t>Notes</w:t>
+          <w:sz w:val="20"/>
+          <w:szCs w:val="20"/>
+        </w:rPr>
+        <w:t>Percentage of UK population living in England = 84% [</w:t>
       </w:r>
       <w:r>
         <w:rPr>
           <w:rFonts w:ascii="Calibri" w:hAnsi="Calibri" w:cs="Times New Roman"/>
-          <w:b/>
-          <w:sz w:val="20"/>
-          <w:szCs w:val="20"/>
-        </w:rPr>
-        <w:t xml:space="preserve"> for Discussion</w:t>
+          <w:sz w:val="20"/>
+          <w:szCs w:val="20"/>
+        </w:rPr>
+        <w:t>http://www.ons.gov.uk/ons/rel/pop-estimate/population-estimates-for-uk--england-and-wales--scotland-and-northern-ireland/mid-2014/mid-year-population-estimates-for-the-uk-2014.html</w:t>
       </w:r>
       <w:r>
         <w:rPr>
           <w:rFonts w:ascii="Calibri" w:hAnsi="Calibri" w:cs="Times New Roman"/>
-          <w:b/>
-          <w:sz w:val="20"/>
-          <w:szCs w:val="20"/>
-        </w:rPr>
-        <w:t>:</w:t>
-      </w:r>
-      <w:r>
-        <w:rPr>
-          <w:rFonts w:ascii="Calibri" w:hAnsi="Calibri" w:cs="Times New Roman"/>
-          <w:b/>
-          <w:sz w:val="20"/>
-          <w:szCs w:val="20"/>
-        </w:rPr>
-        <w:tab/>
+          <w:sz w:val="20"/>
+          <w:szCs w:val="20"/>
+        </w:rPr>
+        <w:t>]</w:t>
       </w:r>
     </w:p>
     <w:p>
@@ -3504,30 +3504,6 @@
           <w:szCs w:val="20"/>
         </w:rPr>
       </w:pPr>
-      <w:r>
-        <w:rPr>
-          <w:rFonts w:ascii="Calibri" w:hAnsi="Calibri" w:cs="Times New Roman"/>
-          <w:sz w:val="20"/>
-          <w:szCs w:val="20"/>
-        </w:rPr>
-        <w:t>Percentage of UK population living in England = 84% [</w:t>
-      </w:r>
-      <w:r>
-        <w:rPr>
-          <w:rFonts w:ascii="Calibri" w:hAnsi="Calibri" w:cs="Times New Roman"/>
-          <w:sz w:val="20"/>
-          <w:szCs w:val="20"/>
-        </w:rPr>
-        <w:t>http://www.ons.gov.uk/ons/rel/pop-estimate/population-estimates-for-uk--england-and-wales--scotland-and-northern-ireland/mid-2014/mid-year-population-estimates-for-the-uk-2014.html</w:t>
-      </w:r>
-      <w:r>
-        <w:rPr>
-          <w:rFonts w:ascii="Calibri" w:hAnsi="Calibri" w:cs="Times New Roman"/>
-          <w:sz w:val="20"/>
-          <w:szCs w:val="20"/>
-        </w:rPr>
-        <w:t>]</w:t>
-      </w:r>
     </w:p>
     <w:p>
       <w:pPr>
@@ -3541,6 +3517,14 @@
           <w:szCs w:val="20"/>
         </w:rPr>
       </w:pPr>
+      <w:r>
+        <w:rPr>
+          <w:rFonts w:ascii="Calibri" w:hAnsi="Calibri" w:cs="Times New Roman"/>
+          <w:sz w:val="20"/>
+          <w:szCs w:val="20"/>
+        </w:rPr>
+        <w:t>Vaccine-related costs:</w:t>
+      </w:r>
     </w:p>
     <w:p>
       <w:pPr>
@@ -3554,14 +3538,6 @@
           <w:szCs w:val="20"/>
         </w:rPr>
       </w:pPr>
-      <w:r>
-        <w:rPr>
-          <w:rFonts w:ascii="Calibri" w:hAnsi="Calibri" w:cs="Times New Roman"/>
-          <w:sz w:val="20"/>
-          <w:szCs w:val="20"/>
-        </w:rPr>
-        <w:t>Vaccine-related costs:</w:t>
-      </w:r>
     </w:p>
     <w:p>
       <w:pPr>
@@ -3570,11 +3546,72 @@
         <w:autoSpaceDN w:val="0"/>
         <w:adjustRightInd w:val="0"/>
         <w:rPr>
-          <w:rFonts w:ascii="Calibri" w:hAnsi="Calibri" w:cs="Times New Roman"/>
-          <w:sz w:val="20"/>
-          <w:szCs w:val="20"/>
-        </w:rPr>
-      </w:pPr>
+          <w:rFonts w:ascii="Calibri" w:hAnsi="Calibri"/>
+          <w:sz w:val="20"/>
+          <w:szCs w:val="20"/>
+        </w:rPr>
+      </w:pPr>
+      <w:r>
+        <w:rPr>
+          <w:rFonts w:ascii="Calibri" w:hAnsi="Calibri"/>
+          <w:sz w:val="20"/>
+          <w:szCs w:val="20"/>
+        </w:rPr>
+        <w:t xml:space="preserve">Total annual live births in 2014 = </w:t>
+      </w:r>
+      <w:r>
+        <w:rPr>
+          <w:rFonts w:ascii="Calibri" w:hAnsi="Calibri"/>
+          <w:sz w:val="20"/>
+          <w:szCs w:val="20"/>
+        </w:rPr>
+        <w:t>661</w:t>
+      </w:r>
+      <w:r>
+        <w:rPr>
+          <w:rFonts w:ascii="Calibri" w:hAnsi="Calibri"/>
+          <w:sz w:val="20"/>
+          <w:szCs w:val="20"/>
+        </w:rPr>
+        <w:t>,</w:t>
+      </w:r>
+      <w:r>
+        <w:rPr>
+          <w:rFonts w:ascii="Calibri" w:hAnsi="Calibri"/>
+          <w:sz w:val="20"/>
+          <w:szCs w:val="20"/>
+        </w:rPr>
+        <w:t>496</w:t>
+      </w:r>
+    </w:p>
+    <w:p>
+      <w:pPr>
+        <w:rPr>
+          <w:rFonts w:ascii="Arial" w:eastAsia="Times New Roman" w:hAnsi="Arial" w:cs="Arial"/>
+          <w:bCs/>
+          <w:sz w:val="20"/>
+          <w:szCs w:val="20"/>
+          <w:lang w:val="en-GB"/>
+        </w:rPr>
+      </w:pPr>
+      <w:r>
+        <w:rPr>
+          <w:rFonts w:ascii="Calibri" w:hAnsi="Calibri"/>
+          <w:sz w:val="20"/>
+          <w:szCs w:val="20"/>
+        </w:rPr>
+        <w:t xml:space="preserve">Total annual live births in 2013 = </w:t>
+      </w:r>
+      <w:r>
+        <w:rPr>
+          <w:rFonts w:ascii="Arial" w:eastAsia="Times New Roman" w:hAnsi="Arial" w:cs="Arial"/>
+          <w:bCs/>
+          <w:sz w:val="20"/>
+          <w:szCs w:val="20"/>
+          <w:lang w:val="en-GB"/>
+        </w:rPr>
+        <w:t>664,517</w:t>
+      </w:r>
     </w:p>
     <w:p>
       <w:pPr>
@@ -3594,60 +3631,31 @@
           <w:sz w:val="20"/>
           <w:szCs w:val="20"/>
         </w:rPr>
-        <w:t xml:space="preserve">Total annual live births in 2014 = </w:t>
-      </w:r>
-      <w:r>
-        <w:rPr>
-          <w:rFonts w:ascii="Calibri" w:hAnsi="Calibri"/>
-          <w:sz w:val="20"/>
-          <w:szCs w:val="20"/>
-        </w:rPr>
-        <w:t>661</w:t>
-      </w:r>
-      <w:r>
-        <w:rPr>
-          <w:rFonts w:ascii="Calibri" w:hAnsi="Calibri"/>
-          <w:sz w:val="20"/>
-          <w:szCs w:val="20"/>
-        </w:rPr>
-        <w:t>,</w:t>
-      </w:r>
-      <w:r>
-        <w:rPr>
-          <w:rFonts w:ascii="Calibri" w:hAnsi="Calibri"/>
-          <w:sz w:val="20"/>
-          <w:szCs w:val="20"/>
-        </w:rPr>
-        <w:t>496</w:t>
-      </w:r>
-    </w:p>
-    <w:p>
-      <w:pPr>
-        <w:rPr>
-          <w:rFonts w:ascii="Arial" w:eastAsia="Times New Roman" w:hAnsi="Arial" w:cs="Arial"/>
-          <w:bCs/>
-          <w:sz w:val="20"/>
-          <w:szCs w:val="20"/>
-          <w:lang w:val="en-GB"/>
-        </w:rPr>
-      </w:pPr>
-      <w:r>
-        <w:rPr>
-          <w:rFonts w:ascii="Calibri" w:hAnsi="Calibri"/>
-          <w:sz w:val="20"/>
-          <w:szCs w:val="20"/>
-        </w:rPr>
-        <w:t xml:space="preserve">Total annual live births in 2013 = </w:t>
-      </w:r>
-      <w:r>
-        <w:rPr>
-          <w:rFonts w:ascii="Arial" w:eastAsia="Times New Roman" w:hAnsi="Arial" w:cs="Arial"/>
-          <w:bCs/>
-          <w:sz w:val="20"/>
-          <w:szCs w:val="20"/>
-          <w:lang w:val="en-GB"/>
-        </w:rPr>
-        <w:t>664,517</w:t>
+        <w:t>Vaccine price (course) = £</w:t>
+      </w:r>
+      <w:r>
+        <w:rPr>
+          <w:rFonts w:ascii="Calibri" w:hAnsi="Calibri"/>
+          <w:sz w:val="20"/>
+          <w:szCs w:val="20"/>
+        </w:rPr>
+        <w:t>36.67 [using Jit et al. Vaccine 2010, with 1.46 euro-&gt; sterling and E</w:t>
+      </w:r>
+      <w:r>
+        <w:rPr>
+          <w:rFonts w:ascii="Calibri" w:hAnsi="Calibri"/>
+          <w:sz w:val="20"/>
+          <w:szCs w:val="20"/>
+        </w:rPr>
+        <w:t>uro</w:t>
+      </w:r>
+      <w:r>
+        <w:rPr>
+          <w:rFonts w:ascii="Calibri" w:hAnsi="Calibri"/>
+          <w:sz w:val="20"/>
+          <w:szCs w:val="20"/>
+        </w:rPr>
+        <w:t>27.50]</w:t>
       </w:r>
     </w:p>
     <w:p>
@@ -3668,49 +3676,23 @@
           <w:sz w:val="20"/>
           <w:szCs w:val="20"/>
         </w:rPr>
-        <w:t>Vaccine price (course) = £</w:t>
-      </w:r>
-      <w:r>
-        <w:rPr>
-          <w:rFonts w:ascii="Calibri" w:hAnsi="Calibri"/>
-          <w:sz w:val="20"/>
-          <w:szCs w:val="20"/>
-        </w:rPr>
-        <w:t xml:space="preserve">36.67 [using </w:t>
-      </w:r>
-      <w:proofErr w:type="spellStart"/>
-      <w:r>
-        <w:rPr>
-          <w:rFonts w:ascii="Calibri" w:hAnsi="Calibri"/>
-          <w:sz w:val="20"/>
-          <w:szCs w:val="20"/>
-        </w:rPr>
-        <w:t>Jit</w:t>
-      </w:r>
-      <w:proofErr w:type="spellEnd"/>
-      <w:r>
-        <w:rPr>
-          <w:rFonts w:ascii="Calibri" w:hAnsi="Calibri"/>
-          <w:sz w:val="20"/>
-          <w:szCs w:val="20"/>
-        </w:rPr>
-        <w:t xml:space="preserve"> et al. Vaccine 2010, with 1.46 euro-&gt; sterling and E</w:t>
-      </w:r>
-      <w:r>
-        <w:rPr>
-          <w:rFonts w:ascii="Calibri" w:hAnsi="Calibri"/>
-          <w:sz w:val="20"/>
-          <w:szCs w:val="20"/>
-        </w:rPr>
-        <w:t>uro</w:t>
-      </w:r>
-      <w:r>
-        <w:rPr>
-          <w:rFonts w:ascii="Calibri" w:hAnsi="Calibri"/>
-          <w:sz w:val="20"/>
-          <w:szCs w:val="20"/>
-        </w:rPr>
-        <w:t>27.50]</w:t>
+        <w:t xml:space="preserve">Vaccine uptake (1 dose) </w:t>
+      </w:r>
+      <w:r>
+        <w:rPr>
+          <w:rFonts w:ascii="Calibri" w:hAnsi="Calibri"/>
+          <w:sz w:val="20"/>
+          <w:szCs w:val="20"/>
+        </w:rPr>
+        <w:t xml:space="preserve">in 2013 </w:t>
+      </w:r>
+      <w:r>
+        <w:rPr>
+          <w:rFonts w:ascii="Calibri" w:hAnsi="Calibri"/>
+          <w:sz w:val="20"/>
+          <w:szCs w:val="20"/>
+        </w:rPr>
+        <w:t>= 93%</w:t>
       </w:r>
     </w:p>
     <w:p>
@@ -3731,7 +3713,7 @@
           <w:sz w:val="20"/>
           <w:szCs w:val="20"/>
         </w:rPr>
-        <w:t xml:space="preserve">Vaccine uptake (1 dose) </w:t>
+        <w:t xml:space="preserve">Vaccine uptake (2 doses) </w:t>
       </w:r>
       <w:r>
         <w:rPr>
@@ -3747,7 +3729,7 @@
           <w:sz w:val="20"/>
           <w:szCs w:val="20"/>
         </w:rPr>
-        <w:t>= 93%</w:t>
+        <w:t>= 88%</w:t>
       </w:r>
     </w:p>
     <w:p>
@@ -3768,62 +3750,7 @@
           <w:sz w:val="20"/>
           <w:szCs w:val="20"/>
         </w:rPr>
-        <w:t xml:space="preserve">Vaccine uptake (2 doses) </w:t>
-      </w:r>
-      <w:r>
-        <w:rPr>
-          <w:rFonts w:ascii="Calibri" w:hAnsi="Calibri"/>
-          <w:sz w:val="20"/>
-          <w:szCs w:val="20"/>
-        </w:rPr>
-        <w:t xml:space="preserve">in 2013 </w:t>
-      </w:r>
-      <w:r>
-        <w:rPr>
-          <w:rFonts w:ascii="Calibri" w:hAnsi="Calibri"/>
-          <w:sz w:val="20"/>
-          <w:szCs w:val="20"/>
-        </w:rPr>
-        <w:t>= 88%</w:t>
-      </w:r>
-    </w:p>
-    <w:p>
-      <w:pPr>
-        <w:widowControl w:val="0"/>
-        <w:autoSpaceDE w:val="0"/>
-        <w:autoSpaceDN w:val="0"/>
-        <w:adjustRightInd w:val="0"/>
-        <w:rPr>
-          <w:rFonts w:ascii="Calibri" w:hAnsi="Calibri"/>
-          <w:sz w:val="20"/>
-          <w:szCs w:val="20"/>
-        </w:rPr>
-      </w:pPr>
-      <w:r>
-        <w:rPr>
-          <w:rFonts w:ascii="Calibri" w:hAnsi="Calibri"/>
-          <w:sz w:val="20"/>
-          <w:szCs w:val="20"/>
-        </w:rPr>
-        <w:t xml:space="preserve">Cost per course vaccine admin = £10.95 [using </w:t>
-      </w:r>
-      <w:proofErr w:type="spellStart"/>
-      <w:r>
-        <w:rPr>
-          <w:rFonts w:ascii="Calibri" w:hAnsi="Calibri"/>
-          <w:sz w:val="20"/>
-          <w:szCs w:val="20"/>
-        </w:rPr>
-        <w:t>Jit</w:t>
-      </w:r>
-      <w:proofErr w:type="spellEnd"/>
-      <w:r>
-        <w:rPr>
-          <w:rFonts w:ascii="Calibri" w:hAnsi="Calibri"/>
-          <w:sz w:val="20"/>
-          <w:szCs w:val="20"/>
-        </w:rPr>
-        <w:t xml:space="preserve"> et al. Vaccine 2010 with 1.46-&gt; sterling and E</w:t>
+        <w:t>Cost per course vaccine admin = £10.95 [using Jit et al. Vaccine 2010 with 1.46-&gt; sterling and E</w:t>
       </w:r>
       <w:r>
         <w:rPr>
@@ -4110,16 +4037,7 @@
           <w:sz w:val="20"/>
           <w:szCs w:val="20"/>
         </w:rPr>
-        <w:t xml:space="preserve">NHS Reference costs </w:t>
-      </w:r>
-      <w:proofErr w:type="gramStart"/>
-      <w:r>
-        <w:rPr>
-          <w:rFonts w:ascii="Calibri" w:hAnsi="Calibri"/>
-          <w:sz w:val="20"/>
-          <w:szCs w:val="20"/>
-        </w:rPr>
-        <w:t xml:space="preserve">2013-14 </w:t>
+        <w:t xml:space="preserve">NHS Reference costs 2013-14 </w:t>
       </w:r>
       <w:hyperlink r:id="rId6" w:history="1">
         <w:r>
@@ -4131,7 +4049,6 @@
           </w:rPr>
           <w:t>https://www.gov.uk/government/publications/nhs-reference-costs-2013-to-2014</w:t>
         </w:r>
-        <w:proofErr w:type="gramEnd"/>
       </w:hyperlink>
       <w:r>
         <w:rPr>
@@ -4141,8 +4058,6 @@
         </w:rPr>
         <w:t xml:space="preserve"> (accessed 6 November 2015</w:t>
       </w:r>
-      <w:bookmarkStart w:id="0" w:name="_GoBack"/>
-      <w:bookmarkEnd w:id="0"/>
       <w:r>
         <w:rPr>
           <w:rFonts w:ascii="Calibri" w:hAnsi="Calibri"/>
@@ -4959,7 +4874,7 @@
 </file>
 
 <file path=customXml/itemProps1.xml><?xml version="1.0" encoding="utf-8"?>
-<ds:datastoreItem xmlns:ds="http://schemas.openxmlformats.org/officeDocument/2006/customXml" ds:itemID="{F7259C26-FB52-154E-8146-CA7B3DBC9A9E}">
+<ds:datastoreItem xmlns:ds="http://schemas.openxmlformats.org/officeDocument/2006/customXml" ds:itemID="{1D59B9DD-E9C4-1D4B-B2B7-63354F228133}">
   <ds:schemaRefs>
     <ds:schemaRef ds:uri="http://schemas.openxmlformats.org/officeDocument/2006/bibliography"/>
   </ds:schemaRefs>

</xml_diff>